<commit_message>
<Updated resume, added project to work and updated aboutme>
</commit_message>
<xml_diff>
--- a/public/McKay_Gavin_Resume.docx
+++ b/public/McKay_Gavin_Resume.docx
@@ -614,7 +614,7 @@
           <w:szCs w:val="20"/>
           <w:rtl w:val="0"/>
         </w:rPr>
-        <w:t xml:space="preserve">User Activity Log – </w:t>
+        <w:t xml:space="preserve">Assistive Gaze Communication – </w:t>
       </w:r>
       <w:r>
         <w:rPr>
@@ -625,7 +625,7 @@
           <w:szCs w:val="20"/>
           <w:rtl w:val="0"/>
         </w:rPr>
-        <w:t xml:space="preserve">Data Structures &amp; Algorithms</w:t>
+        <w:t xml:space="preserve">Neurotech at NCSU</w:t>
       </w:r>
       <w:r>
         <w:rPr>
@@ -655,6 +655,118 @@
           <w:szCs w:val="20"/>
           <w:rtl w:val="0"/>
         </w:rPr>
+        <w:t xml:space="preserve">As lead SWE of </w:t>
+      </w:r>
+      <w:r>
+        <w:rPr>
+          <w:rFonts w:ascii="Times New Roman" w:cs="Times New Roman" w:eastAsia="Times New Roman" w:hAnsi="Times New Roman"/>
+          <w:i w:val="1"/>
+          <w:iCs w:val="1"/>
+          <w:sz w:val="20"/>
+          <w:szCs w:val="20"/>
+          <w:rtl w:val="0"/>
+        </w:rPr>
+        <w:t xml:space="preserve">Neurotech at NCSU</w:t>
+      </w:r>
+      <w:r>
+        <w:rPr>
+          <w:rFonts w:ascii="Times New Roman" w:cs="Times New Roman" w:eastAsia="Times New Roman" w:hAnsi="Times New Roman"/>
+          <w:sz w:val="20"/>
+          <w:szCs w:val="20"/>
+          <w:rtl w:val="0"/>
+        </w:rPr>
+        <w:t xml:space="preserve">, I’m developing a grid-based, switch-accessible AAC application for non-verbal children with severe motor impairments</w:t>
+      </w:r>
+    </w:p>
+    <w:p>
+      <w:pPr>
+        <w:widowControl w:val="0"/>
+        <w:numPr>
+          <w:ilvl w:val="0"/>
+          <w:numId w:val="1"/>
+        </w:numPr>
+        <w:spacing w:before="0" w:beforeAutospacing="0" w:line="240" w:lineRule="auto"/>
+        <w:ind w:left="720" w:right="137.95166015625" w:hanging="360"/>
+        <w:rPr>
+          <w:rFonts w:ascii="Times New Roman" w:cs="Times New Roman" w:eastAsia="Times New Roman" w:hAnsi="Times New Roman"/>
+          <w:sz w:val="20"/>
+          <w:szCs w:val="20"/>
+          <w:u w:val="none"/>
+        </w:rPr>
+      </w:pPr>
+      <w:r>
+        <w:rPr>
+          <w:rFonts w:ascii="Times New Roman" w:cs="Times New Roman" w:eastAsia="Times New Roman" w:hAnsi="Times New Roman"/>
+          <w:sz w:val="20"/>
+          <w:szCs w:val="20"/>
+          <w:rtl w:val="0"/>
+        </w:rPr>
+        <w:t xml:space="preserve">Implementing an eye tracker for using grid-based app and for playing semi-complex turn-based games</w:t>
+      </w:r>
+    </w:p>
+    <w:p>
+      <w:pPr>
+        <w:widowControl w:val="0"/>
+        <w:spacing w:before="42.3260498046875" w:line="240" w:lineRule="auto"/>
+        <w:ind w:right="137.95166015625"/>
+        <w:rPr>
+          <w:rFonts w:ascii="Times New Roman" w:cs="Times New Roman" w:eastAsia="Times New Roman" w:hAnsi="Times New Roman"/>
+          <w:sz w:val="20"/>
+          <w:szCs w:val="20"/>
+        </w:rPr>
+      </w:pPr>
+      <w:r>
+        <w:rPr>
+          <w:rFonts w:ascii="Times New Roman" w:cs="Times New Roman" w:eastAsia="Times New Roman" w:hAnsi="Times New Roman"/>
+          <w:b w:val="1"/>
+          <w:bCs w:val="1"/>
+          <w:i w:val="1"/>
+          <w:iCs w:val="1"/>
+          <w:sz w:val="20"/>
+          <w:szCs w:val="20"/>
+          <w:rtl w:val="0"/>
+        </w:rPr>
+        <w:t xml:space="preserve">User Activity Log – </w:t>
+      </w:r>
+      <w:r>
+        <w:rPr>
+          <w:rFonts w:ascii="Times New Roman" w:cs="Times New Roman" w:eastAsia="Times New Roman" w:hAnsi="Times New Roman"/>
+          <w:i w:val="1"/>
+          <w:iCs w:val="1"/>
+          <w:sz w:val="20"/>
+          <w:szCs w:val="20"/>
+          <w:rtl w:val="0"/>
+        </w:rPr>
+        <w:t xml:space="preserve">Data Structures &amp; Algorithms</w:t>
+      </w:r>
+      <w:r>
+        <w:rPr>
+          <w:rtl w:val="0"/>
+        </w:rPr>
+      </w:r>
+    </w:p>
+    <w:p>
+      <w:pPr>
+        <w:widowControl w:val="0"/>
+        <w:numPr>
+          <w:ilvl w:val="0"/>
+          <w:numId w:val="1"/>
+        </w:numPr>
+        <w:spacing w:after="0" w:afterAutospacing="0" w:before="42.3260498046875" w:line="240" w:lineRule="auto"/>
+        <w:ind w:left="720" w:right="137.95166015625" w:hanging="360"/>
+        <w:rPr>
+          <w:rFonts w:ascii="Times New Roman" w:cs="Times New Roman" w:eastAsia="Times New Roman" w:hAnsi="Times New Roman"/>
+          <w:sz w:val="20"/>
+          <w:szCs w:val="20"/>
+        </w:rPr>
+      </w:pPr>
+      <w:r>
+        <w:rPr>
+          <w:rFonts w:ascii="Times New Roman" w:cs="Times New Roman" w:eastAsia="Times New Roman" w:hAnsi="Times New Roman"/>
+          <w:sz w:val="20"/>
+          <w:szCs w:val="20"/>
+          <w:rtl w:val="0"/>
+        </w:rPr>
         <w:t xml:space="preserve">Developed a Java-based log management system with a partner, implementing a Map ADT and array-based list for efficient log storage.</w:t>
       </w:r>
     </w:p>
@@ -714,38 +826,41 @@
       <w:pPr>
         <w:widowControl w:val="0"/>
         <w:spacing w:before="42.3260498046875" w:line="240" w:lineRule="auto"/>
-        <w:ind w:right="137.95166015625"/>
-        <w:rPr>
-          <w:rFonts w:ascii="Times New Roman" w:cs="Times New Roman" w:eastAsia="Times New Roman" w:hAnsi="Times New Roman"/>
+        <w:ind w:left="0" w:right="137.95166015625" w:firstLine="0"/>
+        <w:rPr>
+          <w:rFonts w:ascii="Times New Roman" w:cs="Times New Roman" w:eastAsia="Times New Roman" w:hAnsi="Times New Roman"/>
+          <w:sz w:val="20"/>
+          <w:szCs w:val="20"/>
+        </w:rPr>
+      </w:pPr>
+      <w:r>
+        <w:rPr>
+          <w:rFonts w:ascii="Times New Roman" w:cs="Times New Roman" w:eastAsia="Times New Roman" w:hAnsi="Times New Roman"/>
+          <w:b w:val="1"/>
+          <w:bCs w:val="1"/>
           <w:i w:val="1"/>
           <w:iCs w:val="1"/>
           <w:sz w:val="20"/>
           <w:szCs w:val="20"/>
-        </w:rPr>
-      </w:pPr>
-      <w:r>
-        <w:rPr>
-          <w:rFonts w:ascii="Times New Roman" w:cs="Times New Roman" w:eastAsia="Times New Roman" w:hAnsi="Times New Roman"/>
-          <w:b w:val="1"/>
-          <w:bCs w:val="1"/>
+          <w:rtl w:val="0"/>
+        </w:rPr>
+        <w:t xml:space="preserve">Backlog Manager –</w:t>
+      </w:r>
+      <w:r>
+        <w:rPr>
+          <w:rFonts w:ascii="Times New Roman" w:cs="Times New Roman" w:eastAsia="Times New Roman" w:hAnsi="Times New Roman"/>
           <w:i w:val="1"/>
           <w:iCs w:val="1"/>
           <w:sz w:val="20"/>
           <w:szCs w:val="20"/>
           <w:rtl w:val="0"/>
         </w:rPr>
-        <w:t xml:space="preserve">Wolf Scheduler – </w:t>
-      </w:r>
-      <w:r>
-        <w:rPr>
-          <w:rFonts w:ascii="Times New Roman" w:cs="Times New Roman" w:eastAsia="Times New Roman" w:hAnsi="Times New Roman"/>
-          <w:i w:val="1"/>
-          <w:iCs w:val="1"/>
-          <w:sz w:val="20"/>
-          <w:szCs w:val="20"/>
-          <w:rtl w:val="0"/>
-        </w:rPr>
-        <w:t xml:space="preserve">Software Fundamentals</w:t>
+        <w:t xml:space="preserve"> Software Fundamentals</w:t>
+      </w:r>
+      <w:r>
+        <w:rPr>
+          <w:rtl w:val="0"/>
+        </w:rPr>
       </w:r>
     </w:p>
     <w:p>
@@ -771,7 +886,7 @@
           <w:szCs w:val="20"/>
           <w:rtl w:val="0"/>
         </w:rPr>
-        <w:t xml:space="preserve">Built a fully functional, custom course scheduling tool in Java.</w:t>
+        <w:t xml:space="preserve">Created a Java-based backlog management system to track products with assigned tasks and owners.</w:t>
       </w:r>
     </w:p>
     <w:p>
@@ -797,14 +912,14 @@
           <w:szCs w:val="20"/>
           <w:rtl w:val="0"/>
         </w:rPr>
-        <w:t xml:space="preserve">Created JUnit tests for regression testing to ensure bug-free code.</w:t>
+        <w:t xml:space="preserve">Implemented exception handling.</w:t>
       </w:r>
     </w:p>
     <w:p>
       <w:pPr>
         <w:widowControl w:val="0"/>
         <w:spacing w:before="42.3260498046875" w:line="240" w:lineRule="auto"/>
-        <w:ind w:left="0" w:right="137.95166015625" w:firstLine="0"/>
+        <w:ind w:right="137.95166015625"/>
         <w:rPr>
           <w:rFonts w:ascii="Times New Roman" w:cs="Times New Roman" w:eastAsia="Times New Roman" w:hAnsi="Times New Roman"/>
           <w:sz w:val="20"/>
@@ -822,7 +937,7 @@
           <w:szCs w:val="20"/>
           <w:rtl w:val="0"/>
         </w:rPr>
-        <w:t xml:space="preserve">Backlog Manager –</w:t>
+        <w:t xml:space="preserve">Pack Scheduler –</w:t>
       </w:r>
       <w:r>
         <w:rPr>
@@ -833,7 +948,7 @@
           <w:szCs w:val="20"/>
           <w:rtl w:val="0"/>
         </w:rPr>
-        <w:t xml:space="preserve"> Software Fundamentals</w:t>
+        <w:t xml:space="preserve"> Software Fundamentals Lab</w:t>
       </w:r>
       <w:r>
         <w:rPr>
@@ -864,7 +979,7 @@
           <w:szCs w:val="20"/>
           <w:rtl w:val="0"/>
         </w:rPr>
-        <w:t xml:space="preserve">Created a Java-based backlog management system to track products with assigned tasks and owners.</w:t>
+        <w:t xml:space="preserve">Collaborated with a team of programmers to build a Java-based course registration system for students.</w:t>
       </w:r>
     </w:p>
     <w:p>
@@ -873,99 +988,6 @@
         <w:numPr>
           <w:ilvl w:val="0"/>
           <w:numId w:val="4"/>
-        </w:numPr>
-        <w:spacing w:before="0" w:beforeAutospacing="0" w:line="240" w:lineRule="auto"/>
-        <w:ind w:left="720" w:right="137.95166015625" w:hanging="360"/>
-        <w:rPr>
-          <w:rFonts w:ascii="Times New Roman" w:cs="Times New Roman" w:eastAsia="Times New Roman" w:hAnsi="Times New Roman"/>
-          <w:sz w:val="20"/>
-          <w:szCs w:val="20"/>
-          <w:u w:val="none"/>
-        </w:rPr>
-      </w:pPr>
-      <w:r>
-        <w:rPr>
-          <w:rFonts w:ascii="Times New Roman" w:cs="Times New Roman" w:eastAsia="Times New Roman" w:hAnsi="Times New Roman"/>
-          <w:sz w:val="20"/>
-          <w:szCs w:val="20"/>
-          <w:rtl w:val="0"/>
-        </w:rPr>
-        <w:t xml:space="preserve">Implemented exception handling.</w:t>
-      </w:r>
-    </w:p>
-    <w:p>
-      <w:pPr>
-        <w:widowControl w:val="0"/>
-        <w:spacing w:before="42.3260498046875" w:line="240" w:lineRule="auto"/>
-        <w:ind w:right="137.95166015625"/>
-        <w:rPr>
-          <w:rFonts w:ascii="Times New Roman" w:cs="Times New Roman" w:eastAsia="Times New Roman" w:hAnsi="Times New Roman"/>
-          <w:sz w:val="20"/>
-          <w:szCs w:val="20"/>
-        </w:rPr>
-      </w:pPr>
-      <w:r>
-        <w:rPr>
-          <w:rFonts w:ascii="Times New Roman" w:cs="Times New Roman" w:eastAsia="Times New Roman" w:hAnsi="Times New Roman"/>
-          <w:b w:val="1"/>
-          <w:bCs w:val="1"/>
-          <w:i w:val="1"/>
-          <w:iCs w:val="1"/>
-          <w:sz w:val="20"/>
-          <w:szCs w:val="20"/>
-          <w:rtl w:val="0"/>
-        </w:rPr>
-        <w:t xml:space="preserve">Pack Scheduler –</w:t>
-      </w:r>
-      <w:r>
-        <w:rPr>
-          <w:rFonts w:ascii="Times New Roman" w:cs="Times New Roman" w:eastAsia="Times New Roman" w:hAnsi="Times New Roman"/>
-          <w:i w:val="1"/>
-          <w:iCs w:val="1"/>
-          <w:sz w:val="20"/>
-          <w:szCs w:val="20"/>
-          <w:rtl w:val="0"/>
-        </w:rPr>
-        <w:t xml:space="preserve"> Software Fundamentals Lab</w:t>
-      </w:r>
-      <w:r>
-        <w:rPr>
-          <w:rtl w:val="0"/>
-        </w:rPr>
-      </w:r>
-    </w:p>
-    <w:p>
-      <w:pPr>
-        <w:widowControl w:val="0"/>
-        <w:numPr>
-          <w:ilvl w:val="0"/>
-          <w:numId w:val="5"/>
-        </w:numPr>
-        <w:spacing w:after="0" w:afterAutospacing="0" w:before="42.3260498046875" w:line="240" w:lineRule="auto"/>
-        <w:ind w:left="720" w:right="137.95166015625" w:hanging="360"/>
-        <w:rPr>
-          <w:rFonts w:ascii="Times New Roman" w:cs="Times New Roman" w:eastAsia="Times New Roman" w:hAnsi="Times New Roman"/>
-          <w:sz w:val="20"/>
-          <w:szCs w:val="20"/>
-          <w:u w:val="none"/>
-        </w:rPr>
-      </w:pPr>
-      <w:r>
-        <w:rPr>
-          <w:rFonts w:ascii="Times New Roman" w:cs="Times New Roman" w:eastAsia="Times New Roman" w:hAnsi="Times New Roman"/>
-          <w:sz w:val="20"/>
-          <w:szCs w:val="20"/>
-          <w:rtl w:val="0"/>
-        </w:rPr>
-        <w:t xml:space="preserve">Collaborated with a team of programmers to build a Java-based course registration system for students.</w:t>
-      </w:r>
-    </w:p>
-    <w:p>
-      <w:pPr>
-        <w:widowControl w:val="0"/>
-        <w:numPr>
-          <w:ilvl w:val="0"/>
-          <w:numId w:val="5"/>
         </w:numPr>
         <w:spacing w:before="0" w:beforeAutospacing="0" w:line="240" w:lineRule="auto"/>
         <w:ind w:left="720" w:right="137.95166015625" w:hanging="360"/>
@@ -1219,31 +1241,6 @@
           <w:szCs w:val="20"/>
           <w:rtl w:val="0"/>
         </w:rPr>
-        <w:t xml:space="preserve">Developed an AI-powered UFC analytics application to predict fight outcomes using machine learning.</w:t>
-      </w:r>
-    </w:p>
-    <w:p>
-      <w:pPr>
-        <w:widowControl w:val="0"/>
-        <w:numPr>
-          <w:ilvl w:val="0"/>
-          <w:numId w:val="2"/>
-        </w:numPr>
-        <w:spacing w:after="0" w:afterAutospacing="0" w:before="0" w:beforeAutospacing="0" w:line="240" w:lineRule="auto"/>
-        <w:ind w:left="720" w:right="137.95166015625" w:hanging="360"/>
-        <w:rPr>
-          <w:rFonts w:ascii="Times New Roman" w:cs="Times New Roman" w:eastAsia="Times New Roman" w:hAnsi="Times New Roman"/>
-          <w:sz w:val="20"/>
-          <w:szCs w:val="20"/>
-        </w:rPr>
-      </w:pPr>
-      <w:r>
-        <w:rPr>
-          <w:rFonts w:ascii="Times New Roman" w:cs="Times New Roman" w:eastAsia="Times New Roman" w:hAnsi="Times New Roman"/>
-          <w:sz w:val="20"/>
-          <w:szCs w:val="20"/>
-          <w:rtl w:val="0"/>
-        </w:rPr>
         <w:t xml:space="preserve">Built a Python scraper using BeautifulSoup &amp; Requests to create a comprehensive dataset of UFC fight stats, including detailed round-by-round data from ufcstats.com.</w:t>
       </w:r>
     </w:p>
@@ -1808,7 +1805,7 @@
           <w:szCs w:val="20"/>
           <w:rtl w:val="0"/>
         </w:rPr>
-        <w:t xml:space="preserve">: React Native,  Django, FastAPI, .NET</w:t>
+        <w:t xml:space="preserve">: React Native, Node.js ,Yarn, Django, FastAPI, .NET</w:t>
       </w:r>
       <w:r>
         <w:rPr>
@@ -1871,8 +1868,8 @@
         <w:rFonts w:ascii="Times New Roman" w:cs="Times New Roman" w:eastAsia="Times New Roman" w:hAnsi="Times New Roman"/>
         <w:b w:val="1"/>
         <w:bCs w:val="1"/>
-        <w:sz w:val="48"/>
-        <w:szCs w:val="48"/>
+        <w:sz w:val="40"/>
+        <w:szCs w:val="40"/>
       </w:rPr>
     </w:pPr>
     <w:r>
@@ -1880,8 +1877,8 @@
         <w:rFonts w:ascii="Times New Roman" w:cs="Times New Roman" w:eastAsia="Times New Roman" w:hAnsi="Times New Roman"/>
         <w:b w:val="1"/>
         <w:bCs w:val="1"/>
-        <w:sz w:val="48"/>
-        <w:szCs w:val="48"/>
+        <w:sz w:val="40"/>
+        <w:szCs w:val="40"/>
         <w:rtl w:val="0"/>
       </w:rPr>
       <w:t xml:space="preserve">Gavin McKay</w:t>
@@ -2251,116 +2248,6 @@
     </w:lvl>
   </w:abstractNum>
   <w:abstractNum w:abstractNumId="4">
-    <w:lvl w:ilvl="0">
-      <w:start w:val="1"/>
-      <w:numFmt w:val="bullet"/>
-      <w:lvlText w:val="●"/>
-      <w:lvlJc w:val="left"/>
-      <w:pPr>
-        <w:ind w:left="720" w:hanging="360"/>
-      </w:pPr>
-      <w:rPr>
-        <w:u w:val="none"/>
-      </w:rPr>
-    </w:lvl>
-    <w:lvl w:ilvl="1">
-      <w:start w:val="1"/>
-      <w:numFmt w:val="bullet"/>
-      <w:lvlText w:val="○"/>
-      <w:lvlJc w:val="left"/>
-      <w:pPr>
-        <w:ind w:left="1440" w:hanging="360"/>
-      </w:pPr>
-      <w:rPr>
-        <w:u w:val="none"/>
-      </w:rPr>
-    </w:lvl>
-    <w:lvl w:ilvl="2">
-      <w:start w:val="1"/>
-      <w:numFmt w:val="bullet"/>
-      <w:lvlText w:val="■"/>
-      <w:lvlJc w:val="left"/>
-      <w:pPr>
-        <w:ind w:left="2160" w:hanging="360"/>
-      </w:pPr>
-      <w:rPr>
-        <w:u w:val="none"/>
-      </w:rPr>
-    </w:lvl>
-    <w:lvl w:ilvl="3">
-      <w:start w:val="1"/>
-      <w:numFmt w:val="bullet"/>
-      <w:lvlText w:val="●"/>
-      <w:lvlJc w:val="left"/>
-      <w:pPr>
-        <w:ind w:left="2880" w:hanging="360"/>
-      </w:pPr>
-      <w:rPr>
-        <w:u w:val="none"/>
-      </w:rPr>
-    </w:lvl>
-    <w:lvl w:ilvl="4">
-      <w:start w:val="1"/>
-      <w:numFmt w:val="bullet"/>
-      <w:lvlText w:val="○"/>
-      <w:lvlJc w:val="left"/>
-      <w:pPr>
-        <w:ind w:left="3600" w:hanging="360"/>
-      </w:pPr>
-      <w:rPr>
-        <w:u w:val="none"/>
-      </w:rPr>
-    </w:lvl>
-    <w:lvl w:ilvl="5">
-      <w:start w:val="1"/>
-      <w:numFmt w:val="bullet"/>
-      <w:lvlText w:val="■"/>
-      <w:lvlJc w:val="left"/>
-      <w:pPr>
-        <w:ind w:left="4320" w:hanging="360"/>
-      </w:pPr>
-      <w:rPr>
-        <w:u w:val="none"/>
-      </w:rPr>
-    </w:lvl>
-    <w:lvl w:ilvl="6">
-      <w:start w:val="1"/>
-      <w:numFmt w:val="bullet"/>
-      <w:lvlText w:val="●"/>
-      <w:lvlJc w:val="left"/>
-      <w:pPr>
-        <w:ind w:left="5040" w:hanging="360"/>
-      </w:pPr>
-      <w:rPr>
-        <w:u w:val="none"/>
-      </w:rPr>
-    </w:lvl>
-    <w:lvl w:ilvl="7">
-      <w:start w:val="1"/>
-      <w:numFmt w:val="bullet"/>
-      <w:lvlText w:val="○"/>
-      <w:lvlJc w:val="left"/>
-      <w:pPr>
-        <w:ind w:left="5760" w:hanging="360"/>
-      </w:pPr>
-      <w:rPr>
-        <w:u w:val="none"/>
-      </w:rPr>
-    </w:lvl>
-    <w:lvl w:ilvl="8">
-      <w:start w:val="1"/>
-      <w:numFmt w:val="bullet"/>
-      <w:lvlText w:val="■"/>
-      <w:lvlJc w:val="left"/>
-      <w:pPr>
-        <w:ind w:left="6480" w:hanging="360"/>
-      </w:pPr>
-      <w:rPr>
-        <w:u w:val="none"/>
-      </w:rPr>
-    </w:lvl>
-  </w:abstractNum>
-  <w:abstractNum w:abstractNumId="5">
     <w:lvl w:ilvl="0">
       <w:start w:val="1"/>
       <w:numFmt w:val="bullet"/>
@@ -2481,9 +2368,6 @@
   </w:num>
   <w:num w:numId="4">
     <w:abstractNumId w:val="4"/>
-  </w:num>
-  <w:num w:numId="5">
-    <w:abstractNumId w:val="5"/>
   </w:num>
 </w:numbering>
 </file>

</xml_diff>